<commit_message>
Added in Part 3
</commit_message>
<xml_diff>
--- a/DevOps Framework Ass 2.docx
+++ b/DevOps Framework Ass 2.docx
@@ -487,18 +487,290 @@
     </w:p>
     <w:p>
       <w:pPr>
-        <w:rPr>
-          <w:sz w:val="24"/>
-          <w:szCs w:val="24"/>
-        </w:rPr>
-      </w:pPr>
-      <w:r>
-        <w:rPr>
-          <w:sz w:val="24"/>
-          <w:szCs w:val="24"/>
-        </w:rPr>
-        <w:t xml:space="preserve">To begin </w:t>
-      </w:r>
+        <w:jc w:val="both"/>
+        <w:rPr>
+          <w:sz w:val="24"/>
+          <w:szCs w:val="24"/>
+        </w:rPr>
+      </w:pPr>
+      <w:r>
+        <w:rPr>
+          <w:sz w:val="24"/>
+          <w:szCs w:val="24"/>
+        </w:rPr>
+        <w:t xml:space="preserve">The process above has been created in such a way that allows for use with any project that may need updated or modernised. As </w:t>
+      </w:r>
+      <w:proofErr w:type="gramStart"/>
+      <w:r>
+        <w:rPr>
+          <w:sz w:val="24"/>
+          <w:szCs w:val="24"/>
+        </w:rPr>
+        <w:t>myself</w:t>
+      </w:r>
+      <w:proofErr w:type="gramEnd"/>
+      <w:r>
+        <w:rPr>
+          <w:sz w:val="24"/>
+          <w:szCs w:val="24"/>
+        </w:rPr>
+        <w:t>, Ren and Jalen are going to be managing the transformation of the code, we will spend time going through the current code, analysing the comments made on the code to discover its purpose and use</w:t>
+      </w:r>
+      <w:r>
+        <w:rPr>
+          <w:sz w:val="24"/>
+          <w:szCs w:val="24"/>
+        </w:rPr>
+        <w:t>. The</w:t>
+      </w:r>
+      <w:r>
+        <w:rPr>
+          <w:sz w:val="24"/>
+          <w:szCs w:val="24"/>
+        </w:rPr>
+        <w:t xml:space="preserve"> importance of the code </w:t>
+      </w:r>
+      <w:r>
+        <w:rPr>
+          <w:sz w:val="24"/>
+          <w:szCs w:val="24"/>
+        </w:rPr>
+        <w:t xml:space="preserve">can be identified </w:t>
+      </w:r>
+      <w:r>
+        <w:rPr>
+          <w:sz w:val="24"/>
+          <w:szCs w:val="24"/>
+        </w:rPr>
+        <w:t xml:space="preserve">by seeing how </w:t>
+      </w:r>
+      <w:r>
+        <w:rPr>
+          <w:sz w:val="24"/>
+          <w:szCs w:val="24"/>
+        </w:rPr>
+        <w:t>well</w:t>
+      </w:r>
+      <w:r>
+        <w:rPr>
+          <w:sz w:val="24"/>
+          <w:szCs w:val="24"/>
+        </w:rPr>
+        <w:t xml:space="preserve"> it is maintained and</w:t>
+      </w:r>
+      <w:r>
+        <w:rPr>
+          <w:sz w:val="24"/>
+          <w:szCs w:val="24"/>
+        </w:rPr>
+        <w:t xml:space="preserve"> by finding out the purpose of the code, where it is used and who uses it. </w:t>
+      </w:r>
+      <w:r>
+        <w:rPr>
+          <w:sz w:val="24"/>
+          <w:szCs w:val="24"/>
+        </w:rPr>
+        <w:t xml:space="preserve">As the language may not be familiar, it is important to gain understanding on it, by researching the code and updating our knowledge through training. </w:t>
+      </w:r>
+    </w:p>
+    <w:p>
+      <w:pPr>
+        <w:jc w:val="both"/>
+        <w:rPr>
+          <w:sz w:val="24"/>
+          <w:szCs w:val="24"/>
+        </w:rPr>
+      </w:pPr>
+      <w:r>
+        <w:rPr>
+          <w:sz w:val="24"/>
+          <w:szCs w:val="24"/>
+        </w:rPr>
+        <w:t xml:space="preserve">As Ren has been with the company for a long time, he will be overseeing the communications between the staff and stakeholders. He will identify the relevant people with previous experience working on this system and anybody that </w:t>
+      </w:r>
+      <w:r>
+        <w:rPr>
+          <w:sz w:val="24"/>
+          <w:szCs w:val="24"/>
+        </w:rPr>
+        <w:t>was involved</w:t>
+      </w:r>
+      <w:r>
+        <w:rPr>
+          <w:sz w:val="24"/>
+          <w:szCs w:val="24"/>
+        </w:rPr>
+        <w:t xml:space="preserve"> </w:t>
+      </w:r>
+      <w:r>
+        <w:rPr>
+          <w:sz w:val="24"/>
+          <w:szCs w:val="24"/>
+        </w:rPr>
+        <w:t>with</w:t>
+      </w:r>
+      <w:r>
+        <w:rPr>
+          <w:sz w:val="24"/>
+          <w:szCs w:val="24"/>
+        </w:rPr>
+        <w:t xml:space="preserve"> this code in the past.</w:t>
+      </w:r>
+      <w:r>
+        <w:rPr>
+          <w:sz w:val="24"/>
+          <w:szCs w:val="24"/>
+        </w:rPr>
+        <w:t xml:space="preserve"> Staff and Stakeholders can help us understand what the code should do and help prioritise the level of contribution it provides to the business. </w:t>
+      </w:r>
+      <w:r>
+        <w:rPr>
+          <w:sz w:val="24"/>
+          <w:szCs w:val="24"/>
+        </w:rPr>
+        <w:t>Use cases can be created to understand what the code does and help</w:t>
+      </w:r>
+      <w:r>
+        <w:rPr>
+          <w:sz w:val="24"/>
+          <w:szCs w:val="24"/>
+        </w:rPr>
+        <w:t xml:space="preserve"> identify </w:t>
+      </w:r>
+      <w:r>
+        <w:rPr>
+          <w:sz w:val="24"/>
+          <w:szCs w:val="24"/>
+        </w:rPr>
+        <w:t xml:space="preserve">a piece of code </w:t>
+      </w:r>
+      <w:r>
+        <w:rPr>
+          <w:sz w:val="24"/>
+          <w:szCs w:val="24"/>
+        </w:rPr>
+        <w:t xml:space="preserve">with </w:t>
+      </w:r>
+      <w:r>
+        <w:rPr>
+          <w:sz w:val="24"/>
+          <w:szCs w:val="24"/>
+        </w:rPr>
+        <w:t xml:space="preserve">the </w:t>
+      </w:r>
+      <w:r>
+        <w:rPr>
+          <w:sz w:val="24"/>
+          <w:szCs w:val="24"/>
+        </w:rPr>
+        <w:t xml:space="preserve">highest priority to work on. </w:t>
+      </w:r>
+    </w:p>
+    <w:p>
+      <w:pPr>
+        <w:jc w:val="both"/>
+        <w:rPr>
+          <w:sz w:val="24"/>
+          <w:szCs w:val="24"/>
+        </w:rPr>
+      </w:pPr>
+      <w:r>
+        <w:rPr>
+          <w:sz w:val="24"/>
+          <w:szCs w:val="24"/>
+        </w:rPr>
+        <w:t>We mov</w:t>
+      </w:r>
+      <w:r>
+        <w:rPr>
+          <w:sz w:val="24"/>
+          <w:szCs w:val="24"/>
+        </w:rPr>
+        <w:t>e</w:t>
+      </w:r>
+      <w:r>
+        <w:rPr>
+          <w:sz w:val="24"/>
+          <w:szCs w:val="24"/>
+        </w:rPr>
+        <w:t xml:space="preserve"> through the process by speaking with current staff, find out their abilities and experience</w:t>
+      </w:r>
+      <w:r>
+        <w:rPr>
+          <w:sz w:val="24"/>
+          <w:szCs w:val="24"/>
+        </w:rPr>
+        <w:t>,</w:t>
+      </w:r>
+      <w:r>
+        <w:rPr>
+          <w:sz w:val="24"/>
+          <w:szCs w:val="24"/>
+        </w:rPr>
+        <w:t xml:space="preserve"> and speaking with stakeholders to get their requirements for this project and their values, to have measurable outcomes put in place. </w:t>
+      </w:r>
+      <w:r>
+        <w:rPr>
+          <w:sz w:val="24"/>
+          <w:szCs w:val="24"/>
+        </w:rPr>
+        <w:t xml:space="preserve">With these requirements, changes can be prioritised, allowing for a timeline and budget to be set my management. </w:t>
+      </w:r>
+    </w:p>
+    <w:p>
+      <w:pPr>
+        <w:jc w:val="both"/>
+        <w:rPr>
+          <w:sz w:val="24"/>
+          <w:szCs w:val="24"/>
+        </w:rPr>
+      </w:pPr>
+      <w:r>
+        <w:rPr>
+          <w:sz w:val="24"/>
+          <w:szCs w:val="24"/>
+        </w:rPr>
+        <w:t>Jalen will be used to bring fresh ideas and introduce the use of the Agile Methodology having just completed her degree and having the most up to date knowledge on trends in the tech industry.</w:t>
+      </w:r>
+      <w:r>
+        <w:rPr>
+          <w:sz w:val="24"/>
+          <w:szCs w:val="24"/>
+        </w:rPr>
+        <w:t xml:space="preserve"> This is a key element to the DevOps approach along with the use of a version control system such as Git. Other DevOps tools and techniques could be thought about at this stage </w:t>
+      </w:r>
+      <w:proofErr w:type="gramStart"/>
+      <w:r>
+        <w:rPr>
+          <w:sz w:val="24"/>
+          <w:szCs w:val="24"/>
+        </w:rPr>
+        <w:t>also</w:t>
+      </w:r>
+      <w:proofErr w:type="gramEnd"/>
+      <w:r>
+        <w:rPr>
+          <w:sz w:val="24"/>
+          <w:szCs w:val="24"/>
+        </w:rPr>
+        <w:t xml:space="preserve"> and implemented as the DevOps becomes a key methodology used in this company. </w:t>
+      </w:r>
+    </w:p>
+    <w:p>
+      <w:pPr>
+        <w:rPr>
+          <w:sz w:val="24"/>
+          <w:szCs w:val="24"/>
+        </w:rPr>
+      </w:pPr>
+    </w:p>
+    <w:p>
+      <w:pPr>
+        <w:rPr>
+          <w:sz w:val="24"/>
+          <w:szCs w:val="24"/>
+        </w:rPr>
+      </w:pPr>
       <w:r>
         <w:rPr>
           <w:sz w:val="24"/>

</xml_diff>

<commit_message>
Uploading updated document with Conclusions
</commit_message>
<xml_diff>
--- a/DevOps Framework Ass 2.docx
+++ b/DevOps Framework Ass 2.docx
@@ -334,23 +334,7 @@
           <w:sz w:val="24"/>
           <w:szCs w:val="24"/>
         </w:rPr>
-        <w:t xml:space="preserve">The goal for the process defined above is to define steps we need to take in order to modernise existing pieces of code within the company. The process outlines how we can do that and the approach that should be taken. By reviewing the code initially, we can try to identify the purpose of the code. </w:t>
-      </w:r>
-      <w:proofErr w:type="gramStart"/>
-      <w:r>
-        <w:rPr>
-          <w:sz w:val="24"/>
-          <w:szCs w:val="24"/>
-        </w:rPr>
-        <w:t>Firstly</w:t>
-      </w:r>
-      <w:proofErr w:type="gramEnd"/>
-      <w:r>
-        <w:rPr>
-          <w:sz w:val="24"/>
-          <w:szCs w:val="24"/>
-        </w:rPr>
-        <w:t xml:space="preserve"> by </w:t>
+        <w:t xml:space="preserve">The goal for the process defined above is to define steps we need to take in order to modernise existing pieces of code within the company. The process outlines how we can do that and the approach that should be taken. By reviewing the code initially, we can try to identify the purpose of the code. Firstly by </w:t>
       </w:r>
       <w:r>
         <w:rPr>
@@ -394,23 +378,7 @@
           <w:sz w:val="24"/>
           <w:szCs w:val="24"/>
         </w:rPr>
-        <w:t xml:space="preserve">Ren will be our main contact for identifying staff that may have worked on this code before </w:t>
-      </w:r>
-      <w:proofErr w:type="gramStart"/>
-      <w:r>
-        <w:rPr>
-          <w:sz w:val="24"/>
-          <w:szCs w:val="24"/>
-        </w:rPr>
-        <w:t>and also</w:t>
-      </w:r>
-      <w:proofErr w:type="gramEnd"/>
-      <w:r>
-        <w:rPr>
-          <w:sz w:val="24"/>
-          <w:szCs w:val="24"/>
-        </w:rPr>
-        <w:t xml:space="preserve"> helping to navigate the current systems and processes that are in place within the company. Current staff will be able to help us understand the usage better and any documentation that may be available to us. Ren and current staff can point us to stakeholders with an interest in improving this and we can use them to gather requirements and get their values for the outcome to be meaningful, ensuring it adds impact to the company. </w:t>
+        <w:t xml:space="preserve">Ren will be our main contact for identifying staff that may have worked on this code before and also helping to navigate the current systems and processes that are in place within the company. Current staff will be able to help us understand the usage better and any documentation that may be available to us. Ren and current staff can point us to stakeholders with an interest in improving this and we can use them to gather requirements and get their values for the outcome to be meaningful, ensuring it adds impact to the company. </w:t>
       </w:r>
     </w:p>
     <w:p>
@@ -498,23 +466,7 @@
           <w:sz w:val="24"/>
           <w:szCs w:val="24"/>
         </w:rPr>
-        <w:t xml:space="preserve">The process above has been created in such a way that allows for use with any project that may need updated or modernised. As </w:t>
-      </w:r>
-      <w:proofErr w:type="gramStart"/>
-      <w:r>
-        <w:rPr>
-          <w:sz w:val="24"/>
-          <w:szCs w:val="24"/>
-        </w:rPr>
-        <w:t>myself</w:t>
-      </w:r>
-      <w:proofErr w:type="gramEnd"/>
-      <w:r>
-        <w:rPr>
-          <w:sz w:val="24"/>
-          <w:szCs w:val="24"/>
-        </w:rPr>
-        <w:t>, Ren and Jalen are going to be managing the transformation of the code, we will spend time going through the current code, analysing the comments made on the code to discover its purpose and use</w:t>
+        <w:t>The process above has been created in such a way that allows for use with any project that may need updated or modernised. As myself, Ren and Jalen are going to be managing the transformation of the code, we will spend time going through the current code, analysing the comments made on the code to discover its purpose and use</w:t>
       </w:r>
       <w:r>
         <w:rPr>
@@ -737,32 +689,54 @@
           <w:sz w:val="24"/>
           <w:szCs w:val="24"/>
         </w:rPr>
-        <w:t xml:space="preserve"> This is a key element to the DevOps approach along with the use of a version control system such as Git. Other DevOps tools and techniques could be thought about at this stage </w:t>
-      </w:r>
-      <w:proofErr w:type="gramStart"/>
-      <w:r>
-        <w:rPr>
-          <w:sz w:val="24"/>
-          <w:szCs w:val="24"/>
-        </w:rPr>
-        <w:t>also</w:t>
-      </w:r>
-      <w:proofErr w:type="gramEnd"/>
-      <w:r>
-        <w:rPr>
-          <w:sz w:val="24"/>
-          <w:szCs w:val="24"/>
-        </w:rPr>
-        <w:t xml:space="preserve"> and implemented as the DevOps becomes a key methodology used in this company. </w:t>
-      </w:r>
-    </w:p>
-    <w:p>
-      <w:pPr>
-        <w:rPr>
-          <w:sz w:val="24"/>
-          <w:szCs w:val="24"/>
-        </w:rPr>
-      </w:pPr>
+        <w:t xml:space="preserve"> This is a key element to the DevOps approach along with the use of a version control system such as Git. Other DevOps tools and techniques could be thought about at this stage also and implemented as the DevOps becomes a key methodology used in this company. </w:t>
+      </w:r>
+    </w:p>
+    <w:p>
+      <w:pPr>
+        <w:jc w:val="both"/>
+        <w:rPr>
+          <w:sz w:val="24"/>
+          <w:szCs w:val="24"/>
+        </w:rPr>
+      </w:pPr>
+      <w:r>
+        <w:rPr>
+          <w:sz w:val="24"/>
+          <w:szCs w:val="24"/>
+        </w:rPr>
+        <w:t xml:space="preserve">Each team member working on the project will work through the implementation stage to provide a proof of concept piece that can be used to showcase the capabilities of the company. The project will be managed through development, testing and release stages by the project manager with continuous communication and collaboration between teams during each stage. Jalen will assist in the organisation and documentation of progress while also taking part in small elements of coding, applying and learning new skills. </w:t>
+      </w:r>
+    </w:p>
+    <w:p>
+      <w:pPr>
+        <w:jc w:val="both"/>
+        <w:rPr>
+          <w:sz w:val="24"/>
+          <w:szCs w:val="24"/>
+        </w:rPr>
+      </w:pPr>
+      <w:r>
+        <w:rPr>
+          <w:sz w:val="24"/>
+          <w:szCs w:val="24"/>
+        </w:rPr>
+        <w:t xml:space="preserve">Once a demo version of the updated code has been completed, this can been brought to management </w:t>
+      </w:r>
+      <w:r>
+        <w:rPr>
+          <w:sz w:val="24"/>
+          <w:szCs w:val="24"/>
+        </w:rPr>
+        <w:t xml:space="preserve">to showcase updates made, the process that was used to make these updates, new techniques that were implemented and how these new techniques will contribute towards </w:t>
+      </w:r>
+      <w:r>
+        <w:rPr>
+          <w:sz w:val="24"/>
+          <w:szCs w:val="24"/>
+        </w:rPr>
+        <w:t xml:space="preserve">quicker more reliable software in the future. Measurable outcomes were outlined earlier in the process and once implementation has been completed, the expected outcomes can be used to measure the success of the process. They should be compared against what has been achieved and identify what could be done better. If the measures have been met, the process can be reused for future change through continuous integration and continuous delivery of the code, and also used for the next project that has been identified on the list of priorities. </w:t>
+      </w:r>
     </w:p>
     <w:p>
       <w:pPr>
@@ -778,6 +752,110 @@
         </w:rPr>
         <w:br w:type="page"/>
       </w:r>
+    </w:p>
+    <w:p>
+      <w:pPr>
+        <w:pStyle w:val="Heading1"/>
+      </w:pPr>
+      <w:r>
+        <w:lastRenderedPageBreak/>
+        <w:t>Conclusion</w:t>
+      </w:r>
+    </w:p>
+    <w:p>
+      <w:pPr>
+        <w:jc w:val="both"/>
+        <w:rPr>
+          <w:sz w:val="24"/>
+          <w:szCs w:val="24"/>
+        </w:rPr>
+      </w:pPr>
+      <w:r>
+        <w:rPr>
+          <w:sz w:val="24"/>
+          <w:szCs w:val="24"/>
+        </w:rPr>
+        <w:t xml:space="preserve">In the previous sections, I have created a process for bringing DevOps into a company that is currently in dire straits and transitioning from legacy systems to more modern practices and a process for modernising code within that company. </w:t>
+      </w:r>
+    </w:p>
+    <w:p>
+      <w:pPr>
+        <w:jc w:val="both"/>
+        <w:rPr>
+          <w:sz w:val="24"/>
+          <w:szCs w:val="24"/>
+        </w:rPr>
+      </w:pPr>
+      <w:r>
+        <w:rPr>
+          <w:sz w:val="24"/>
+          <w:szCs w:val="24"/>
+        </w:rPr>
+        <w:t xml:space="preserve">There was a short timeline for this assignment which meant creating processes by making decisions on what was best to prioritise. I have done this by Identifying DevOps practices that could be introduced in a short time without creating an extensive process that includes all DevOps practices. Throughout the process creation, I learnt that it was important to understand and manage timelines when trying to prioritise change in a company. Understanding who best to contact for eliciting requirements is a challenge when you are new to a company, but to overcome this, using the resources available in the company, such as Ren, can help to </w:t>
+      </w:r>
+      <w:r>
+        <w:rPr>
+          <w:sz w:val="24"/>
+          <w:szCs w:val="24"/>
+        </w:rPr>
+        <w:t xml:space="preserve">move this part of the process along quicker. </w:t>
+      </w:r>
+    </w:p>
+    <w:p>
+      <w:pPr>
+        <w:jc w:val="both"/>
+        <w:rPr>
+          <w:sz w:val="24"/>
+          <w:szCs w:val="24"/>
+        </w:rPr>
+      </w:pPr>
+      <w:r>
+        <w:rPr>
+          <w:sz w:val="24"/>
+          <w:szCs w:val="24"/>
+        </w:rPr>
+        <w:t xml:space="preserve">The process for modernising code could be much lengthier than what is stated in this assignment. There may be much more testing involved and introducing an Agile approach to this process could involve a much bigger timeline than what has been allowed due to the need to train all staff members on these new techniques as a result of outdated and old practices being used in the company. </w:t>
+      </w:r>
+    </w:p>
+    <w:p>
+      <w:pPr>
+        <w:jc w:val="both"/>
+        <w:rPr>
+          <w:sz w:val="24"/>
+          <w:szCs w:val="24"/>
+        </w:rPr>
+      </w:pPr>
+      <w:r>
+        <w:rPr>
+          <w:sz w:val="24"/>
+          <w:szCs w:val="24"/>
+        </w:rPr>
+        <w:t xml:space="preserve">Continuous Integration and Continuous Delivery is a key element when introducing DevOps to a company. The processes have been created in a way that allows for CI/CD to be implemented when creating or updating existing code. They are broad and can be easily applied to a wide range of projects, that have various uses and use different development languages and tools. </w:t>
+      </w:r>
+    </w:p>
+    <w:p>
+      <w:pPr>
+        <w:jc w:val="both"/>
+        <w:rPr>
+          <w:sz w:val="24"/>
+          <w:szCs w:val="24"/>
+        </w:rPr>
+      </w:pPr>
+      <w:r>
+        <w:rPr>
+          <w:sz w:val="24"/>
+          <w:szCs w:val="24"/>
+        </w:rPr>
+        <w:t xml:space="preserve">The processes introduce a new way of thinking for people at the company. They will help members of staff transition into a DevOps Framework and clearly identify what part they will play in this transition. The management at the company will gain by showcasing their new capabilities and having leverage when seeking financial support for investors. This is a key outcome that is required for the company and the main purpose of needing these new changes. Measuring the outcomes of these processes will play a crucial role in the company securing that interest and trust in management and the company to allow for investment. </w:t>
+      </w:r>
+    </w:p>
+    <w:p>
+      <w:pPr>
+        <w:rPr>
+          <w:sz w:val="24"/>
+          <w:szCs w:val="24"/>
+        </w:rPr>
+      </w:pPr>
     </w:p>
     <w:p/>
     <w:p/>

</xml_diff>